<commit_message>
finished up the implementations and testing, added omments that professor will like.
</commit_message>
<xml_diff>
--- a/ReadMe.docx
+++ b/ReadMe.docx
@@ -58,11 +58,38 @@
     </w:p>
     <w:p>
       <w:r>
-        <w:t>I used the Wikipedia implementations to save time.</w:t>
+        <w:t xml:space="preserve">I used Wikipedia </w:t>
+      </w:r>
+      <w:r>
+        <w:t>implementations directly to save time, building my routines using their pseudocode. (But did not copy past any actual code!)</w:t>
+      </w:r>
+    </w:p>
+    <w:p>
+      <w:r>
+        <w:t>I also did not focus much on the design of them, hence the manual resetting. I have a version with a function pointer constructor in the works, but wanted to focus on getting the assignment done and not the SWE of the design.</w:t>
+      </w:r>
+    </w:p>
+    <w:p>
+      <w:r>
+        <w:t>The interesting thing here came from the algorithms.</w:t>
+      </w:r>
+      <w:r>
+        <w:t xml:space="preserve"> Now, it was obvious after our discussions in class that the recursive algorithm for Fibonacci would be less efficient without optimization, but the difference was a lot greater than I was expecting. In retrospect, logs grow rapidly, so it would be expected.</w:t>
+      </w:r>
+    </w:p>
+    <w:p>
+      <w:r>
+        <w:t>The difference was a lot harder to see in the squaring, but this was due to the nature of numbers. They are bounded by the machine and grow rapidly, so I was actually running into representation issues before I saw too great a difference in the performance, but the difference was there.</w:t>
+      </w:r>
+    </w:p>
+    <w:p>
+      <w:r>
+        <w:t>In both cases the recursive mechanism introduce unneeded overhead, and prove the point that tail recursion is wasteful very well.</w:t>
       </w:r>
       <w:bookmarkStart w:id="0" w:name="_GoBack"/>
       <w:bookmarkEnd w:id="0"/>
     </w:p>
+    <w:p/>
     <w:p/>
     <w:sectPr>
       <w:pgSz w:w="12240" w:h="15840"/>

</xml_diff>